<commit_message>
Other materials and Resume spelling corrections
</commit_message>
<xml_diff>
--- a/Resume/Resume_KiranNov16v1.docx
+++ b/Resume/Resume_KiranNov16v1.docx
@@ -231,7 +231,14 @@
           <w:rFonts w:cstheme="minorHAnsi"/>
           <w:b/>
         </w:rPr>
-        <w:t>XSLT,</w:t>
+        <w:t xml:space="preserve"> XSLT</w:t>
+      </w:r>
+      <w:r>
+        <w:rPr>
+          <w:rFonts w:cstheme="minorHAnsi"/>
+          <w:b/>
+        </w:rPr>
+        <w:t>,</w:t>
       </w:r>
       <w:r>
         <w:rPr>
@@ -391,7 +398,13 @@
         <w:rPr>
           <w:rFonts w:ascii="Calibri" w:hAnsi="Calibri" w:cs="Tahoma"/>
         </w:rPr>
-        <w:t>Online retail market</w:t>
+        <w:t>online</w:t>
+      </w:r>
+      <w:r>
+        <w:rPr>
+          <w:rFonts w:ascii="Calibri" w:hAnsi="Calibri" w:cs="Tahoma"/>
+        </w:rPr>
+        <w:t xml:space="preserve"> retail market</w:t>
       </w:r>
       <w:r>
         <w:rPr>
@@ -1157,7 +1170,13 @@
               <w:rPr>
                 <w:color w:val="000000"/>
               </w:rPr>
-              <w:t>Weblogic Workshop 10g R3</w:t>
+              <w:t>WebL</w:t>
+            </w:r>
+            <w:r>
+              <w:rPr>
+                <w:color w:val="000000"/>
+              </w:rPr>
+              <w:t>ogic Workshop 10g R3</w:t>
             </w:r>
           </w:p>
         </w:tc>
@@ -2322,7 +2341,21 @@
           <w:rFonts w:ascii="Calibri" w:eastAsia="Times New Roman" w:hAnsi="Calibri" w:cs="Tahoma"/>
           <w:b/>
         </w:rPr>
-        <w:t>Fiber to the Internet(FTTI)</w:t>
+        <w:t xml:space="preserve">Fiber to the </w:t>
+      </w:r>
+      <w:r>
+        <w:rPr>
+          <w:rFonts w:ascii="Calibri" w:eastAsia="Times New Roman" w:hAnsi="Calibri" w:cs="Tahoma"/>
+          <w:b/>
+        </w:rPr>
+        <w:t>Internet (</w:t>
+      </w:r>
+      <w:r>
+        <w:rPr>
+          <w:rFonts w:ascii="Calibri" w:eastAsia="Times New Roman" w:hAnsi="Calibri" w:cs="Tahoma"/>
+          <w:b/>
+        </w:rPr>
+        <w:t>FTTI)</w:t>
       </w:r>
       <w:r>
         <w:rPr>
@@ -2783,7 +2816,13 @@
         <w:rPr>
           <w:rFonts w:ascii="Calibri" w:eastAsia="Times New Roman" w:hAnsi="Calibri" w:cs="Tahoma"/>
         </w:rPr>
-        <w:t>In this project, We</w:t>
+        <w:t xml:space="preserve">In this project, </w:t>
+      </w:r>
+      <w:r>
+        <w:rPr>
+          <w:rFonts w:ascii="Calibri" w:eastAsia="Times New Roman" w:hAnsi="Calibri" w:cs="Tahoma"/>
+        </w:rPr>
+        <w:t>we</w:t>
       </w:r>
       <w:r>
         <w:rPr>
@@ -3104,7 +3143,7 @@
           <w:b/>
           <w:bCs/>
         </w:rPr>
-        <w:t>J2EE Developer</w:t>
+        <w:t xml:space="preserve">J2EE </w:t>
       </w:r>
       <w:r>
         <w:rPr>
@@ -3112,7 +3151,23 @@
           <w:b/>
           <w:bCs/>
         </w:rPr>
-        <w:t xml:space="preserve"> , Analyst</w:t>
+        <w:t>Developer</w:t>
+      </w:r>
+      <w:r>
+        <w:rPr>
+          <w:rFonts w:ascii="Calibri" w:hAnsi="Calibri" w:cs="Tahoma"/>
+          <w:b/>
+          <w:bCs/>
+        </w:rPr>
+        <w:t>,</w:t>
+      </w:r>
+      <w:r>
+        <w:rPr>
+          <w:rFonts w:ascii="Calibri" w:hAnsi="Calibri" w:cs="Tahoma"/>
+          <w:b/>
+          <w:bCs/>
+        </w:rPr>
+        <w:t xml:space="preserve"> Analyst</w:t>
       </w:r>
     </w:p>
     <w:p>
@@ -3186,7 +3241,23 @@
           <w:sz w:val="22"/>
           <w:szCs w:val="22"/>
         </w:rPr>
-        <w:t xml:space="preserve">Verizon Wholesale Ordering System – LSI is the Verizon GUI to allow third party companies(AT&amp;T, MCI, Sprint, PLDT, COM Cast and Selectel and other wholesale telephone companies) </w:t>
+        <w:t xml:space="preserve">Verizon Wholesale Ordering System – LSI is the Verizon GUI to allow third party </w:t>
+      </w:r>
+      <w:r>
+        <w:rPr>
+          <w:rFonts w:ascii="Calibri" w:hAnsi="Calibri" w:cs="Tahoma"/>
+          <w:sz w:val="22"/>
+          <w:szCs w:val="22"/>
+        </w:rPr>
+        <w:t>companies (</w:t>
+      </w:r>
+      <w:r>
+        <w:rPr>
+          <w:rFonts w:ascii="Calibri" w:hAnsi="Calibri" w:cs="Tahoma"/>
+          <w:sz w:val="22"/>
+          <w:szCs w:val="22"/>
+        </w:rPr>
+        <w:t xml:space="preserve">AT&amp;T, MCI, Sprint, PLDT, COM Cast and Selectel and other wholesale telephone companies) </w:t>
       </w:r>
       <w:r>
         <w:rPr>
@@ -3248,7 +3319,7 @@
         <w:rPr>
           <w:rFonts w:ascii="Calibri" w:eastAsia="Times New Roman" w:hAnsi="Calibri" w:cs="Tahoma"/>
         </w:rPr>
-        <w:t>centre</w:t>
+        <w:t>center</w:t>
       </w:r>
       <w:r>
         <w:rPr>
@@ -3666,7 +3737,23 @@
           <w:sz w:val="22"/>
           <w:szCs w:val="22"/>
         </w:rPr>
-        <w:t xml:space="preserve">Created RESTful Web services using </w:t>
+        <w:t xml:space="preserve">Created </w:t>
+      </w:r>
+      <w:r>
+        <w:rPr>
+          <w:rFonts w:ascii="Calibri" w:hAnsi="Calibri" w:cs="Tahoma"/>
+          <w:sz w:val="22"/>
+          <w:szCs w:val="22"/>
+        </w:rPr>
+        <w:t>Restful</w:t>
+      </w:r>
+      <w:r>
+        <w:rPr>
+          <w:rFonts w:ascii="Calibri" w:hAnsi="Calibri" w:cs="Tahoma"/>
+          <w:sz w:val="22"/>
+          <w:szCs w:val="22"/>
+        </w:rPr>
+        <w:t xml:space="preserve"> Web services using </w:t>
       </w:r>
       <w:r>
         <w:rPr>
@@ -3714,15 +3801,31 @@
           <w:sz w:val="22"/>
           <w:szCs w:val="22"/>
         </w:rPr>
-        <w:t xml:space="preserve"> the UI to access resources</w:t>
-      </w:r>
-      <w:r>
-        <w:rPr>
-          <w:rFonts w:ascii="Calibri" w:hAnsi="Calibri" w:cs="Tahoma"/>
-          <w:sz w:val="22"/>
-          <w:szCs w:val="22"/>
-        </w:rPr>
-        <w:t>(for one module with in the application)</w:t>
+        <w:t xml:space="preserve"> the UI to access </w:t>
+      </w:r>
+      <w:r>
+        <w:rPr>
+          <w:rFonts w:ascii="Calibri" w:hAnsi="Calibri" w:cs="Tahoma"/>
+          <w:sz w:val="22"/>
+          <w:szCs w:val="22"/>
+        </w:rPr>
+        <w:t>resources</w:t>
+      </w:r>
+      <w:r>
+        <w:rPr>
+          <w:rFonts w:ascii="Calibri" w:hAnsi="Calibri" w:cs="Tahoma"/>
+          <w:sz w:val="22"/>
+          <w:szCs w:val="22"/>
+        </w:rPr>
+        <w:t xml:space="preserve"> (</w:t>
+      </w:r>
+      <w:r>
+        <w:rPr>
+          <w:rFonts w:ascii="Calibri" w:hAnsi="Calibri" w:cs="Tahoma"/>
+          <w:sz w:val="22"/>
+          <w:szCs w:val="22"/>
+        </w:rPr>
+        <w:t>for one module with in the application)</w:t>
       </w:r>
       <w:r>
         <w:rPr>
@@ -4243,7 +4346,25 @@
           <w:szCs w:val="22"/>
           <w:shd w:val="clear" w:color="auto" w:fill="FFFFFF"/>
         </w:rPr>
-        <w:t xml:space="preserve">, JMS, JSON, RESTful, WSDL, Apache Log4j, JUnit, </w:t>
+        <w:t xml:space="preserve">, JMS, JSON, </w:t>
+      </w:r>
+      <w:r>
+        <w:rPr>
+          <w:rFonts w:ascii="Calibri" w:hAnsi="Calibri" w:cs="Tahoma"/>
+          <w:sz w:val="22"/>
+          <w:szCs w:val="22"/>
+          <w:shd w:val="clear" w:color="auto" w:fill="FFFFFF"/>
+        </w:rPr>
+        <w:t>Restful</w:t>
+      </w:r>
+      <w:r>
+        <w:rPr>
+          <w:rFonts w:ascii="Calibri" w:hAnsi="Calibri" w:cs="Tahoma"/>
+          <w:sz w:val="22"/>
+          <w:szCs w:val="22"/>
+          <w:shd w:val="clear" w:color="auto" w:fill="FFFFFF"/>
+        </w:rPr>
+        <w:t xml:space="preserve">, WSDL, Apache Log4j, JUnit, </w:t>
       </w:r>
       <w:r>
         <w:rPr>
@@ -4395,7 +4516,7 @@
           <w:b/>
           <w:bCs/>
         </w:rPr>
-        <w:t>J2EE Developer</w:t>
+        <w:t xml:space="preserve">J2EE </w:t>
       </w:r>
       <w:r>
         <w:rPr>
@@ -4403,7 +4524,23 @@
           <w:b/>
           <w:bCs/>
         </w:rPr>
-        <w:t xml:space="preserve"> , Analyst</w:t>
+        <w:t>Developer</w:t>
+      </w:r>
+      <w:r>
+        <w:rPr>
+          <w:rFonts w:ascii="Calibri" w:hAnsi="Calibri" w:cs="Tahoma"/>
+          <w:b/>
+          <w:bCs/>
+        </w:rPr>
+        <w:t>,</w:t>
+      </w:r>
+      <w:r>
+        <w:rPr>
+          <w:rFonts w:ascii="Calibri" w:hAnsi="Calibri" w:cs="Tahoma"/>
+          <w:b/>
+          <w:bCs/>
+        </w:rPr>
+        <w:t xml:space="preserve"> Analyst</w:t>
       </w:r>
     </w:p>
     <w:p>
@@ -4527,7 +4664,13 @@
         <w:rPr>
           <w:rFonts w:ascii="Calibri" w:eastAsia="Times New Roman" w:hAnsi="Calibri" w:cs="Tahoma"/>
         </w:rPr>
-        <w:t>Worklist allows the user to view and filter their most recent orders.</w:t>
+        <w:t>Work list</w:t>
+      </w:r>
+      <w:r>
+        <w:rPr>
+          <w:rFonts w:ascii="Calibri" w:eastAsia="Times New Roman" w:hAnsi="Calibri" w:cs="Tahoma"/>
+        </w:rPr>
+        <w:t xml:space="preserve"> allows the user to view and filter their most recent orders.</w:t>
       </w:r>
     </w:p>
     <w:p>
@@ -4722,15 +4865,15 @@
           <w:sz w:val="22"/>
           <w:szCs w:val="22"/>
         </w:rPr>
-        <w:t xml:space="preserve">xml schema’s to validate against Verizon business rules </w:t>
-      </w:r>
-      <w:r>
-        <w:rPr>
-          <w:rFonts w:ascii="Calibri" w:hAnsi="Calibri" w:cs="Tahoma"/>
-          <w:sz w:val="22"/>
-          <w:szCs w:val="22"/>
-        </w:rPr>
-        <w:t>.</w:t>
+        <w:t xml:space="preserve">xml schema’s to validate against Verizon business </w:t>
+      </w:r>
+      <w:r>
+        <w:rPr>
+          <w:rFonts w:ascii="Calibri" w:hAnsi="Calibri" w:cs="Tahoma"/>
+          <w:sz w:val="22"/>
+          <w:szCs w:val="22"/>
+        </w:rPr>
+        <w:t>rules.</w:t>
       </w:r>
     </w:p>
     <w:p>
@@ -4827,6 +4970,105 @@
         </w:rPr>
         <w:t>Environment:</w:t>
       </w:r>
+      <w:r>
+        <w:rPr>
+          <w:rFonts w:ascii="Calibri" w:hAnsi="Calibri" w:cs="Tahoma"/>
+          <w:sz w:val="22"/>
+          <w:szCs w:val="22"/>
+          <w:shd w:val="clear" w:color="auto" w:fill="FFFFFF"/>
+        </w:rPr>
+        <w:t xml:space="preserve"> </w:t>
+      </w:r>
+      <w:r>
+        <w:rPr>
+          <w:rFonts w:ascii="Calibri" w:hAnsi="Calibri" w:cs="Tahoma"/>
+          <w:sz w:val="22"/>
+          <w:szCs w:val="22"/>
+          <w:shd w:val="clear" w:color="auto" w:fill="FFFFFF"/>
+        </w:rPr>
+        <w:t xml:space="preserve">Java 1.6, </w:t>
+      </w:r>
+      <w:r>
+        <w:rPr>
+          <w:rFonts w:ascii="Calibri" w:hAnsi="Calibri" w:cs="Tahoma"/>
+          <w:sz w:val="22"/>
+          <w:szCs w:val="22"/>
+          <w:shd w:val="clear" w:color="auto" w:fill="FFFFFF"/>
+        </w:rPr>
+        <w:t xml:space="preserve">Eclipse, </w:t>
+      </w:r>
+      <w:r>
+        <w:rPr>
+          <w:rFonts w:ascii="Calibri" w:hAnsi="Calibri" w:cs="Tahoma"/>
+          <w:sz w:val="22"/>
+          <w:szCs w:val="22"/>
+          <w:shd w:val="clear" w:color="auto" w:fill="FFFFFF"/>
+        </w:rPr>
+        <w:t>Struts</w:t>
+      </w:r>
+      <w:r>
+        <w:rPr>
+          <w:rFonts w:ascii="Calibri" w:hAnsi="Calibri" w:cs="Tahoma"/>
+          <w:sz w:val="22"/>
+          <w:szCs w:val="22"/>
+          <w:shd w:val="clear" w:color="auto" w:fill="FFFFFF"/>
+        </w:rPr>
+        <w:t>, JSP, JavaS</w:t>
+      </w:r>
+      <w:r>
+        <w:rPr>
+          <w:rFonts w:ascii="Calibri" w:hAnsi="Calibri" w:cs="Tahoma"/>
+          <w:sz w:val="22"/>
+          <w:szCs w:val="22"/>
+          <w:shd w:val="clear" w:color="auto" w:fill="FFFFFF"/>
+        </w:rPr>
+        <w:t>cript, HTML, CSS</w:t>
+      </w:r>
+      <w:r>
+        <w:rPr>
+          <w:rFonts w:ascii="Calibri" w:hAnsi="Calibri" w:cs="Tahoma"/>
+          <w:sz w:val="22"/>
+          <w:szCs w:val="22"/>
+          <w:shd w:val="clear" w:color="auto" w:fill="FFFFFF"/>
+        </w:rPr>
+        <w:t>, AJAX</w:t>
+      </w:r>
+      <w:r>
+        <w:rPr>
+          <w:rFonts w:ascii="Calibri" w:hAnsi="Calibri" w:cs="Tahoma"/>
+          <w:sz w:val="22"/>
+          <w:szCs w:val="22"/>
+          <w:shd w:val="clear" w:color="auto" w:fill="FFFFFF"/>
+        </w:rPr>
+        <w:t xml:space="preserve">, JMS, </w:t>
+      </w:r>
+      <w:r>
+        <w:rPr>
+          <w:rFonts w:ascii="Calibri" w:hAnsi="Calibri" w:cs="Tahoma"/>
+          <w:sz w:val="22"/>
+          <w:szCs w:val="22"/>
+          <w:shd w:val="clear" w:color="auto" w:fill="FFFFFF"/>
+        </w:rPr>
+        <w:t xml:space="preserve">MQ, </w:t>
+      </w:r>
+      <w:r>
+        <w:rPr>
+          <w:rFonts w:ascii="Calibri" w:hAnsi="Calibri" w:cs="Tahoma"/>
+          <w:sz w:val="22"/>
+          <w:szCs w:val="22"/>
+          <w:shd w:val="clear" w:color="auto" w:fill="FFFFFF"/>
+        </w:rPr>
+        <w:t xml:space="preserve">JSON, </w:t>
+      </w:r>
+      <w:r>
+        <w:rPr>
+          <w:rFonts w:ascii="Calibri" w:hAnsi="Calibri" w:cs="Tahoma"/>
+          <w:sz w:val="22"/>
+          <w:szCs w:val="22"/>
+          <w:shd w:val="clear" w:color="auto" w:fill="FFFFFF"/>
+        </w:rPr>
+        <w:t>Restful</w:t>
+      </w:r>
       <w:bookmarkStart w:id="0" w:name="_GoBack"/>
       <w:bookmarkEnd w:id="0"/>
       <w:r>
@@ -4836,88 +5078,7 @@
           <w:szCs w:val="22"/>
           <w:shd w:val="clear" w:color="auto" w:fill="FFFFFF"/>
         </w:rPr>
-        <w:t xml:space="preserve"> </w:t>
-      </w:r>
-      <w:r>
-        <w:rPr>
-          <w:rFonts w:ascii="Calibri" w:hAnsi="Calibri" w:cs="Tahoma"/>
-          <w:sz w:val="22"/>
-          <w:szCs w:val="22"/>
-          <w:shd w:val="clear" w:color="auto" w:fill="FFFFFF"/>
-        </w:rPr>
-        <w:t xml:space="preserve">Java 1.6, </w:t>
-      </w:r>
-      <w:r>
-        <w:rPr>
-          <w:rFonts w:ascii="Calibri" w:hAnsi="Calibri" w:cs="Tahoma"/>
-          <w:sz w:val="22"/>
-          <w:szCs w:val="22"/>
-          <w:shd w:val="clear" w:color="auto" w:fill="FFFFFF"/>
-        </w:rPr>
-        <w:t xml:space="preserve">Eclipse, </w:t>
-      </w:r>
-      <w:r>
-        <w:rPr>
-          <w:rFonts w:ascii="Calibri" w:hAnsi="Calibri" w:cs="Tahoma"/>
-          <w:sz w:val="22"/>
-          <w:szCs w:val="22"/>
-          <w:shd w:val="clear" w:color="auto" w:fill="FFFFFF"/>
-        </w:rPr>
-        <w:t>Struts</w:t>
-      </w:r>
-      <w:r>
-        <w:rPr>
-          <w:rFonts w:ascii="Calibri" w:hAnsi="Calibri" w:cs="Tahoma"/>
-          <w:sz w:val="22"/>
-          <w:szCs w:val="22"/>
-          <w:shd w:val="clear" w:color="auto" w:fill="FFFFFF"/>
-        </w:rPr>
-        <w:t>, JSP, JavaS</w:t>
-      </w:r>
-      <w:r>
-        <w:rPr>
-          <w:rFonts w:ascii="Calibri" w:hAnsi="Calibri" w:cs="Tahoma"/>
-          <w:sz w:val="22"/>
-          <w:szCs w:val="22"/>
-          <w:shd w:val="clear" w:color="auto" w:fill="FFFFFF"/>
-        </w:rPr>
-        <w:t>cript, HTML, CSS</w:t>
-      </w:r>
-      <w:r>
-        <w:rPr>
-          <w:rFonts w:ascii="Calibri" w:hAnsi="Calibri" w:cs="Tahoma"/>
-          <w:sz w:val="22"/>
-          <w:szCs w:val="22"/>
-          <w:shd w:val="clear" w:color="auto" w:fill="FFFFFF"/>
-        </w:rPr>
-        <w:t>, AJAX</w:t>
-      </w:r>
-      <w:r>
-        <w:rPr>
-          <w:rFonts w:ascii="Calibri" w:hAnsi="Calibri" w:cs="Tahoma"/>
-          <w:sz w:val="22"/>
-          <w:szCs w:val="22"/>
-          <w:shd w:val="clear" w:color="auto" w:fill="FFFFFF"/>
-        </w:rPr>
-        <w:t xml:space="preserve">, JMS, </w:t>
-      </w:r>
-      <w:r>
-        <w:rPr>
-          <w:rFonts w:ascii="Calibri" w:hAnsi="Calibri" w:cs="Tahoma"/>
-          <w:sz w:val="22"/>
-          <w:szCs w:val="22"/>
-          <w:shd w:val="clear" w:color="auto" w:fill="FFFFFF"/>
-        </w:rPr>
-        <w:t xml:space="preserve">MQ, </w:t>
-      </w:r>
-      <w:r>
-        <w:rPr>
-          <w:rFonts w:ascii="Calibri" w:hAnsi="Calibri" w:cs="Tahoma"/>
-          <w:sz w:val="22"/>
-          <w:szCs w:val="22"/>
-          <w:shd w:val="clear" w:color="auto" w:fill="FFFFFF"/>
-        </w:rPr>
-        <w:t xml:space="preserve">JSON, RESTful, WSDL, Apache Log4j, JUnit, </w:t>
+        <w:t xml:space="preserve">, WSDL, Apache Log4j, JUnit, </w:t>
       </w:r>
       <w:r>
         <w:rPr>
@@ -7475,7 +7636,7 @@
 </file>
 
 <file path=customXml/itemProps1.xml><?xml version="1.0" encoding="utf-8"?>
-<ds:datastoreItem xmlns:ds="http://schemas.openxmlformats.org/officeDocument/2006/customXml" ds:itemID="{EB109B06-413B-4771-85C1-FB84A190E8AB}">
+<ds:datastoreItem xmlns:ds="http://schemas.openxmlformats.org/officeDocument/2006/customXml" ds:itemID="{DC7320CB-4BF3-4A41-8C8A-83DC503818F8}">
   <ds:schemaRefs>
     <ds:schemaRef ds:uri="http://schemas.openxmlformats.org/officeDocument/2006/bibliography"/>
   </ds:schemaRefs>

</xml_diff>